<commit_message>
subiendo actividad clase 20
</commit_message>
<xml_diff>
--- a/Quinta Entrega/Clase 20- Protocolos III/Alumnos/Nelson/Actividad Clase 20.docx
+++ b/Quinta Entrega/Clase 20- Protocolos III/Alumnos/Nelson/Actividad Clase 20.docx
@@ -59,13 +59,13 @@
     </w:p>
     <w:p>
       <w:r>
-        <w:t xml:space="preserve">Consultando la geolocalización con </w:t>
-      </w:r>
-      <w:proofErr w:type="spellStart"/>
-      <w:r>
-        <w:t>vpn</w:t>
-      </w:r>
-      <w:proofErr w:type="spellEnd"/>
+        <w:t>Consultando la geolocalización con vpn</w:t>
+      </w:r>
+      <w:r>
+        <w:t>.</w:t>
+      </w:r>
+      <w:bookmarkStart w:id="0" w:name="_GoBack"/>
+      <w:bookmarkEnd w:id="0"/>
     </w:p>
     <w:p>
       <w:r>
@@ -112,21 +112,8 @@
     </w:p>
     <w:p>
       <w:r>
-        <w:t xml:space="preserve">Consultando la </w:t>
-      </w:r>
-      <w:proofErr w:type="spellStart"/>
-      <w:r>
-        <w:t>ip</w:t>
-      </w:r>
-      <w:proofErr w:type="spellEnd"/>
-      <w:r>
-        <w:t xml:space="preserve"> sin </w:t>
-      </w:r>
-      <w:proofErr w:type="spellStart"/>
-      <w:r>
-        <w:t>vpn</w:t>
-      </w:r>
-      <w:proofErr w:type="spellEnd"/>
+        <w:t>Consultando la ip sin vpn</w:t>
+      </w:r>
     </w:p>
     <w:p>
       <w:r>
@@ -229,15 +216,7 @@
     <w:p/>
     <w:p>
       <w:r>
-        <w:t xml:space="preserve">Consultando </w:t>
-      </w:r>
-      <w:proofErr w:type="spellStart"/>
-      <w:r>
-        <w:t>ip</w:t>
-      </w:r>
-      <w:proofErr w:type="spellEnd"/>
-      <w:r>
-        <w:t xml:space="preserve"> en TOR:</w:t>
+        <w:t>Consultando ip en TOR:</w:t>
       </w:r>
     </w:p>
     <w:p>
@@ -286,13 +265,8 @@
     <w:p/>
     <w:p>
       <w:r>
-        <w:t xml:space="preserve">Haciendo el test de velocidad con opera y </w:t>
-      </w:r>
-      <w:proofErr w:type="spellStart"/>
-      <w:r>
-        <w:t>vpn</w:t>
-      </w:r>
-      <w:proofErr w:type="spellEnd"/>
+        <w:t>Haciendo el test de velocidad con opera y vpn</w:t>
+      </w:r>
     </w:p>
     <w:p>
       <w:r>
@@ -341,13 +315,8 @@
     <w:p/>
     <w:p>
       <w:r>
-        <w:t xml:space="preserve">Haciendo el test de velocidad con opera sin </w:t>
-      </w:r>
-      <w:proofErr w:type="spellStart"/>
-      <w:r>
-        <w:t>vpn</w:t>
-      </w:r>
-      <w:proofErr w:type="spellEnd"/>
+        <w:t>Haciendo el test de velocidad con opera sin vpn</w:t>
+      </w:r>
     </w:p>
     <w:p>
       <w:r>
@@ -395,13 +364,8 @@
     <w:p/>
     <w:p>
       <w:r>
-        <w:t xml:space="preserve">Haciendo el test con </w:t>
-      </w:r>
-      <w:proofErr w:type="spellStart"/>
-      <w:r>
-        <w:t>tor</w:t>
-      </w:r>
-      <w:proofErr w:type="spellEnd"/>
+        <w:t>Haciendo el test con tor</w:t>
+      </w:r>
     </w:p>
     <w:p>
       <w:r>
@@ -508,93 +472,23 @@
         <w:rPr>
           <w:b/>
         </w:rPr>
-        <w:t xml:space="preserve">¿Las </w:t>
-      </w:r>
-      <w:proofErr w:type="spellStart"/>
-      <w:r>
-        <w:rPr>
-          <w:b/>
-        </w:rPr>
-        <w:t>ip</w:t>
-      </w:r>
-      <w:proofErr w:type="spellEnd"/>
-      <w:r>
-        <w:rPr>
-          <w:b/>
-        </w:rPr>
-        <w:t xml:space="preserve"> públicas son las mismas?</w:t>
-      </w:r>
-    </w:p>
-    <w:p>
-      <w:r>
-        <w:t xml:space="preserve">No, cuando se utiliza la </w:t>
-      </w:r>
-      <w:proofErr w:type="spellStart"/>
-      <w:r>
-        <w:t>vpn</w:t>
-      </w:r>
-      <w:proofErr w:type="spellEnd"/>
-      <w:r>
-        <w:t xml:space="preserve"> se está utilizando la </w:t>
-      </w:r>
-      <w:proofErr w:type="spellStart"/>
-      <w:r>
-        <w:t>ip</w:t>
-      </w:r>
-      <w:proofErr w:type="spellEnd"/>
-      <w:r>
-        <w:t xml:space="preserve"> de la </w:t>
-      </w:r>
-      <w:proofErr w:type="spellStart"/>
-      <w:r>
-        <w:t>vpn</w:t>
-      </w:r>
-      <w:proofErr w:type="spellEnd"/>
-      <w:r>
-        <w:t xml:space="preserve"> y en </w:t>
-      </w:r>
-      <w:proofErr w:type="spellStart"/>
-      <w:r>
-        <w:t>tor</w:t>
-      </w:r>
-      <w:proofErr w:type="spellEnd"/>
-      <w:r>
-        <w:t xml:space="preserve"> cambia porque de manera aleatoria asigna una </w:t>
-      </w:r>
-      <w:proofErr w:type="spellStart"/>
-      <w:r>
-        <w:t>ip</w:t>
-      </w:r>
-      <w:proofErr w:type="spellEnd"/>
-      <w:r>
-        <w:t>.</w:t>
-      </w:r>
-    </w:p>
-    <w:p>
-      <w:r>
-        <w:t xml:space="preserve">El video sin la </w:t>
-      </w:r>
-      <w:proofErr w:type="spellStart"/>
-      <w:r>
-        <w:t>vpn</w:t>
-      </w:r>
-      <w:proofErr w:type="spellEnd"/>
-      <w:r>
-        <w:t xml:space="preserve"> no me lo permitió ver, cuando active pude ver el video.</w:t>
-      </w:r>
-    </w:p>
-    <w:p/>
-    <w:p>
-      <w:r>
-        <w:t xml:space="preserve">Con TOR no fue posible ubicar la </w:t>
-      </w:r>
-      <w:proofErr w:type="spellStart"/>
-      <w:r>
-        <w:t>ip</w:t>
-      </w:r>
-      <w:proofErr w:type="spellEnd"/>
-      <w:r>
-        <w:t>.</w:t>
+        <w:t>¿Las ip públicas son las mismas?</w:t>
+      </w:r>
+    </w:p>
+    <w:p>
+      <w:r>
+        <w:t>No, cuando se utiliza la vpn se está utilizando la ip de la vpn y en tor cambia porque de manera aleatoria asigna una ip.</w:t>
+      </w:r>
+    </w:p>
+    <w:p>
+      <w:r>
+        <w:t>El video sin la vpn no me lo permitió ver, cuando active pude ver el video.</w:t>
+      </w:r>
+    </w:p>
+    <w:p/>
+    <w:p>
+      <w:r>
+        <w:t>Con TOR no fue posible ubicar la ip.</w:t>
       </w:r>
     </w:p>
     <w:p/>
@@ -660,43 +554,7 @@
           <w:color w:val="202124"/>
           <w:shd w:val="clear" w:color="auto" w:fill="FFFFFF"/>
         </w:rPr>
-        <w:t xml:space="preserve">En el test de velocidad varia porque la </w:t>
-      </w:r>
-      <w:proofErr w:type="spellStart"/>
-      <w:r>
-        <w:rPr>
-          <w:rFonts w:ascii="Arial" w:hAnsi="Arial" w:cs="Arial"/>
-          <w:color w:val="202124"/>
-          <w:shd w:val="clear" w:color="auto" w:fill="FFFFFF"/>
-        </w:rPr>
-        <w:t>vpn</w:t>
-      </w:r>
-      <w:proofErr w:type="spellEnd"/>
-      <w:r>
-        <w:rPr>
-          <w:rFonts w:ascii="Arial" w:hAnsi="Arial" w:cs="Arial"/>
-          <w:color w:val="202124"/>
-          <w:shd w:val="clear" w:color="auto" w:fill="FFFFFF"/>
-        </w:rPr>
-        <w:t xml:space="preserve"> y </w:t>
-      </w:r>
-      <w:proofErr w:type="spellStart"/>
-      <w:r>
-        <w:rPr>
-          <w:rFonts w:ascii="Arial" w:hAnsi="Arial" w:cs="Arial"/>
-          <w:color w:val="202124"/>
-          <w:shd w:val="clear" w:color="auto" w:fill="FFFFFF"/>
-        </w:rPr>
-        <w:t>tor</w:t>
-      </w:r>
-      <w:proofErr w:type="spellEnd"/>
-      <w:r>
-        <w:rPr>
-          <w:rFonts w:ascii="Arial" w:hAnsi="Arial" w:cs="Arial"/>
-          <w:color w:val="202124"/>
-          <w:shd w:val="clear" w:color="auto" w:fill="FFFFFF"/>
-        </w:rPr>
-        <w:t xml:space="preserve"> toman diferentes rutas que ralentizan la conexión.</w:t>
+        <w:t>En el test de velocidad varia porque la vpn y tor toman diferentes rutas que ralentizan la conexión.</w:t>
       </w:r>
     </w:p>
     <w:p>
@@ -714,15 +572,7 @@
           <w:color w:val="202124"/>
           <w:shd w:val="clear" w:color="auto" w:fill="FFFFFF"/>
         </w:rPr>
-        <w:t xml:space="preserve">La </w:t>
-      </w:r>
-      <w:r>
-        <w:rPr>
-          <w:rFonts w:ascii="Arial" w:hAnsi="Arial" w:cs="Arial"/>
-          <w:color w:val="202124"/>
-          <w:shd w:val="clear" w:color="auto" w:fill="FFFFFF"/>
-        </w:rPr>
-        <w:t> </w:t>
+        <w:t>La  </w:t>
       </w:r>
       <w:r>
         <w:rPr>
@@ -740,26 +590,8 @@
           <w:color w:val="202124"/>
           <w:shd w:val="clear" w:color="auto" w:fill="FFFFFF"/>
         </w:rPr>
-        <w:t> </w:t>
-      </w:r>
-      <w:r>
-        <w:rPr>
-          <w:rFonts w:ascii="Arial" w:hAnsi="Arial" w:cs="Arial"/>
-          <w:color w:val="202124"/>
-          <w:shd w:val="clear" w:color="auto" w:fill="FFFFFF"/>
-        </w:rPr>
-        <w:t>enruta los</w:t>
-      </w:r>
-      <w:r>
-        <w:rPr>
-          <w:rFonts w:ascii="Arial" w:hAnsi="Arial" w:cs="Arial"/>
-          <w:color w:val="202124"/>
-          <w:shd w:val="clear" w:color="auto" w:fill="FFFFFF"/>
-        </w:rPr>
-        <w:t xml:space="preserve"> datos a través de uno o más servidores para ocultar su ubicación a cualquier observador externo.</w:t>
-      </w:r>
-      <w:bookmarkStart w:id="0" w:name="_GoBack"/>
-      <w:bookmarkEnd w:id="0"/>
+        <w:t> enruta los datos a través de uno o más servidores para ocultar su ubicación a cualquier observador externo.</w:t>
+      </w:r>
     </w:p>
     <w:p/>
     <w:p/>

</xml_diff>